<commit_message>
edited the user manual, need screenshots for Mac
</commit_message>
<xml_diff>
--- a/Documentation/EmplaceAV User Manual.docx
+++ b/Documentation/EmplaceAV User Manual.docx
@@ -1,6 +1,6 @@
 
 <file path=word/document.xml><?xml version="1.0" encoding="utf-8"?>
-<w:document xmlns:wpc="http://schemas.microsoft.com/office/word/2010/wordprocessingCanvas" xmlns:mc="http://schemas.openxmlformats.org/markup-compatibility/2006" xmlns:o="urn:schemas-microsoft-com:office:office" xmlns:r="http://schemas.openxmlformats.org/officeDocument/2006/relationships" xmlns:m="http://schemas.openxmlformats.org/officeDocument/2006/math" xmlns:v="urn:schemas-microsoft-com:vml" xmlns:wp14="http://schemas.microsoft.com/office/word/2010/wordprocessingDrawing" xmlns:wp="http://schemas.openxmlformats.org/drawingml/2006/wordprocessingDrawing" xmlns:w10="urn:schemas-microsoft-com:office:word" xmlns:w="http://schemas.openxmlformats.org/wordprocessingml/2006/main" xmlns:w14="http://schemas.microsoft.com/office/word/2010/wordml" xmlns:w15="http://schemas.microsoft.com/office/word/2012/wordml" xmlns:wpg="http://schemas.microsoft.com/office/word/2010/wordprocessingGroup" xmlns:wpi="http://schemas.microsoft.com/office/word/2010/wordprocessingInk" xmlns:wne="http://schemas.microsoft.com/office/word/2006/wordml" xmlns:wps="http://schemas.microsoft.com/office/word/2010/wordprocessingShape" mc:Ignorable="w14 w15 wp14">
+<w:document xmlns:wpc="http://schemas.microsoft.com/office/word/2010/wordprocessingCanvas" xmlns:cx="http://schemas.microsoft.com/office/drawing/2014/chartex" xmlns:cx1="http://schemas.microsoft.com/office/drawing/2015/9/8/chartex" xmlns:cx2="http://schemas.microsoft.com/office/drawing/2015/10/21/chartex" xmlns:cx3="http://schemas.microsoft.com/office/drawing/2016/5/9/chartex" xmlns:cx4="http://schemas.microsoft.com/office/drawing/2016/5/10/chartex" xmlns:cx5="http://schemas.microsoft.com/office/drawing/2016/5/11/chartex" xmlns:cx6="http://schemas.microsoft.com/office/drawing/2016/5/12/chartex" xmlns:cx7="http://schemas.microsoft.com/office/drawing/2016/5/13/chartex" xmlns:cx8="http://schemas.microsoft.com/office/drawing/2016/5/14/chartex" xmlns:mc="http://schemas.openxmlformats.org/markup-compatibility/2006" xmlns:aink="http://schemas.microsoft.com/office/drawing/2016/ink" xmlns:am3d="http://schemas.microsoft.com/office/drawing/2017/model3d" xmlns:o="urn:schemas-microsoft-com:office:office" xmlns:r="http://schemas.openxmlformats.org/officeDocument/2006/relationships" xmlns:m="http://schemas.openxmlformats.org/officeDocument/2006/math" xmlns:v="urn:schemas-microsoft-com:vml" xmlns:wp14="http://schemas.microsoft.com/office/word/2010/wordprocessingDrawing" xmlns:wp="http://schemas.openxmlformats.org/drawingml/2006/wordprocessingDrawing" xmlns:w10="urn:schemas-microsoft-com:office:word" xmlns:w="http://schemas.openxmlformats.org/wordprocessingml/2006/main" xmlns:w14="http://schemas.microsoft.com/office/word/2010/wordml" xmlns:w15="http://schemas.microsoft.com/office/word/2012/wordml" xmlns:w16cid="http://schemas.microsoft.com/office/word/2016/wordml/cid" xmlns:w16se="http://schemas.microsoft.com/office/word/2015/wordml/symex" xmlns:wpg="http://schemas.microsoft.com/office/word/2010/wordprocessingGroup" xmlns:wpi="http://schemas.microsoft.com/office/word/2010/wordprocessingInk" xmlns:wne="http://schemas.microsoft.com/office/word/2006/wordml" xmlns:wps="http://schemas.microsoft.com/office/word/2010/wordprocessingShape" mc:Ignorable="w14 w15 w16se w16cid wp14">
   <w:body>
     <w:p>
       <w:pPr>
@@ -103,6 +103,13 @@
     <w:p/>
     <w:sdt>
       <w:sdtPr>
+        <w:rPr>
+          <w:rFonts w:asciiTheme="minorHAnsi" w:eastAsiaTheme="minorEastAsia" w:hAnsiTheme="minorHAnsi" w:cstheme="minorBidi"/>
+          <w:color w:val="auto"/>
+          <w:sz w:val="22"/>
+          <w:szCs w:val="22"/>
+          <w:lang w:val="en-CA" w:eastAsia="zh-TW"/>
+        </w:rPr>
         <w:id w:val="-1670323766"/>
         <w:docPartObj>
           <w:docPartGallery w:val="Table of Contents"/>
@@ -111,14 +118,9 @@
       </w:sdtPr>
       <w:sdtEndPr>
         <w:rPr>
-          <w:rFonts w:asciiTheme="minorHAnsi" w:eastAsiaTheme="minorEastAsia" w:hAnsiTheme="minorHAnsi" w:cstheme="minorBidi"/>
           <w:b/>
           <w:bCs/>
           <w:noProof/>
-          <w:color w:val="auto"/>
-          <w:sz w:val="22"/>
-          <w:szCs w:val="22"/>
-          <w:lang w:val="en-CA" w:eastAsia="zh-TW"/>
         </w:rPr>
       </w:sdtEndPr>
       <w:sdtContent>
@@ -133,11 +135,9 @@
         <w:p>
           <w:pPr>
             <w:pStyle w:val="TOC1"/>
-            <w:tabs>
-              <w:tab w:val="right" w:leader="dot" w:pos="9350"/>
-            </w:tabs>
             <w:rPr>
               <w:noProof/>
+              <w:lang w:eastAsia="zh-CN"/>
             </w:rPr>
           </w:pPr>
           <w:r>
@@ -164,7 +164,7 @@
             </w:rPr>
             <w:fldChar w:fldCharType="separate"/>
           </w:r>
-          <w:hyperlink w:anchor="_Toc9278461" w:history="1">
+          <w:hyperlink w:anchor="_Toc9281546" w:history="1">
             <w:r>
               <w:rPr>
                 <w:rStyle w:val="Hyperlink"/>
@@ -191,7 +191,7 @@
                 <w:noProof/>
                 <w:webHidden/>
               </w:rPr>
-              <w:instrText xml:space="preserve"> PAGEREF _Toc9278461 \h </w:instrText>
+              <w:instrText xml:space="preserve"> PAGEREF _Toc9281546 \h </w:instrText>
             </w:r>
             <w:r>
               <w:rPr>
@@ -230,9 +230,10 @@
             </w:tabs>
             <w:rPr>
               <w:noProof/>
+              <w:lang w:eastAsia="zh-CN"/>
             </w:rPr>
           </w:pPr>
-          <w:hyperlink w:anchor="_Toc9278462" w:history="1">
+          <w:hyperlink w:anchor="_Toc9281547" w:history="1">
             <w:r>
               <w:rPr>
                 <w:rStyle w:val="Hyperlink"/>
@@ -259,7 +260,7 @@
                 <w:noProof/>
                 <w:webHidden/>
               </w:rPr>
-              <w:instrText xml:space="preserve"> PAGEREF _Toc9278462 \h </w:instrText>
+              <w:instrText xml:space="preserve"> PAGEREF _Toc9281547 \h </w:instrText>
             </w:r>
             <w:r>
               <w:rPr>
@@ -298,9 +299,10 @@
             </w:tabs>
             <w:rPr>
               <w:noProof/>
+              <w:lang w:eastAsia="zh-CN"/>
             </w:rPr>
           </w:pPr>
-          <w:hyperlink w:anchor="_Toc9278463" w:history="1">
+          <w:hyperlink w:anchor="_Toc9281548" w:history="1">
             <w:r>
               <w:rPr>
                 <w:rStyle w:val="Hyperlink"/>
@@ -327,7 +329,7 @@
                 <w:noProof/>
                 <w:webHidden/>
               </w:rPr>
-              <w:instrText xml:space="preserve"> PAGEREF _Toc9278463 \h </w:instrText>
+              <w:instrText xml:space="preserve"> PAGEREF _Toc9281548 \h </w:instrText>
             </w:r>
             <w:r>
               <w:rPr>
@@ -361,20 +363,18 @@
         <w:p>
           <w:pPr>
             <w:pStyle w:val="TOC1"/>
-            <w:tabs>
-              <w:tab w:val="right" w:leader="dot" w:pos="9350"/>
-            </w:tabs>
             <w:rPr>
               <w:noProof/>
+              <w:lang w:eastAsia="zh-CN"/>
             </w:rPr>
           </w:pPr>
-          <w:hyperlink w:anchor="_Toc9278464" w:history="1">
+          <w:hyperlink w:anchor="_Toc9281549" w:history="1">
             <w:r>
               <w:rPr>
                 <w:rStyle w:val="Hyperlink"/>
                 <w:noProof/>
               </w:rPr>
-              <w:t>Usage Constraints and Limitations</w:t>
+              <w:t>MacOS</w:t>
             </w:r>
             <w:r>
               <w:rPr>
@@ -395,7 +395,7 @@
                 <w:noProof/>
                 <w:webHidden/>
               </w:rPr>
-              <w:instrText xml:space="preserve"> PAGEREF _Toc9278464 \h </w:instrText>
+              <w:instrText xml:space="preserve"> PAGEREF _Toc9281549 \h </w:instrText>
             </w:r>
             <w:r>
               <w:rPr>
@@ -434,15 +434,16 @@
             </w:tabs>
             <w:rPr>
               <w:noProof/>
+              <w:lang w:eastAsia="zh-CN"/>
             </w:rPr>
           </w:pPr>
-          <w:hyperlink w:anchor="_Toc9278465" w:history="1">
+          <w:hyperlink w:anchor="_Toc9281550" w:history="1">
             <w:r>
               <w:rPr>
                 <w:rStyle w:val="Hyperlink"/>
                 <w:noProof/>
               </w:rPr>
-              <w:t>Audio</w:t>
+              <w:t>Setting up Orion32</w:t>
             </w:r>
             <w:r>
               <w:rPr>
@@ -463,7 +464,7 @@
                 <w:noProof/>
                 <w:webHidden/>
               </w:rPr>
-              <w:instrText xml:space="preserve"> PAGEREF _Toc9278465 \h </w:instrText>
+              <w:instrText xml:space="preserve"> PAGEREF _Toc9281550 \h </w:instrText>
             </w:r>
             <w:r>
               <w:rPr>
@@ -502,15 +503,16 @@
             </w:tabs>
             <w:rPr>
               <w:noProof/>
+              <w:lang w:eastAsia="zh-CN"/>
             </w:rPr>
           </w:pPr>
-          <w:hyperlink w:anchor="_Toc9278466" w:history="1">
+          <w:hyperlink w:anchor="_Toc9281551" w:history="1">
             <w:r>
               <w:rPr>
                 <w:rStyle w:val="Hyperlink"/>
                 <w:noProof/>
               </w:rPr>
-              <w:t>Video</w:t>
+              <w:t>Using EmplaceAV</w:t>
             </w:r>
             <w:r>
               <w:rPr>
@@ -531,7 +533,7 @@
                 <w:noProof/>
                 <w:webHidden/>
               </w:rPr>
-              <w:instrText xml:space="preserve"> PAGEREF _Toc9278466 \h </w:instrText>
+              <w:instrText xml:space="preserve"> PAGEREF _Toc9281551 \h </w:instrText>
             </w:r>
             <w:r>
               <w:rPr>
@@ -552,6 +554,72 @@
                 <w:webHidden/>
               </w:rPr>
               <w:t>7</w:t>
+            </w:r>
+            <w:r>
+              <w:rPr>
+                <w:noProof/>
+                <w:webHidden/>
+              </w:rPr>
+              <w:fldChar w:fldCharType="end"/>
+            </w:r>
+          </w:hyperlink>
+        </w:p>
+        <w:p>
+          <w:pPr>
+            <w:pStyle w:val="TOC1"/>
+            <w:rPr>
+              <w:noProof/>
+              <w:lang w:eastAsia="zh-CN"/>
+            </w:rPr>
+          </w:pPr>
+          <w:hyperlink w:anchor="_Toc9281552" w:history="1">
+            <w:r>
+              <w:rPr>
+                <w:rStyle w:val="Hyperlink"/>
+                <w:noProof/>
+              </w:rPr>
+              <w:t>Usage Constraints and Limitations</w:t>
+            </w:r>
+            <w:r>
+              <w:rPr>
+                <w:noProof/>
+                <w:webHidden/>
+              </w:rPr>
+              <w:tab/>
+            </w:r>
+            <w:r>
+              <w:rPr>
+                <w:noProof/>
+                <w:webHidden/>
+              </w:rPr>
+              <w:fldChar w:fldCharType="begin"/>
+            </w:r>
+            <w:r>
+              <w:rPr>
+                <w:noProof/>
+                <w:webHidden/>
+              </w:rPr>
+              <w:instrText xml:space="preserve"> PAGEREF _Toc9281552 \h </w:instrText>
+            </w:r>
+            <w:r>
+              <w:rPr>
+                <w:noProof/>
+                <w:webHidden/>
+              </w:rPr>
+            </w:r>
+            <w:r>
+              <w:rPr>
+                <w:noProof/>
+                <w:webHidden/>
+              </w:rPr>
+              <w:fldChar w:fldCharType="separate"/>
+            </w:r>
+            <w:r>
+              <w:rPr>
+                <w:noProof/>
+                <w:webHidden/>
+              </w:rPr>
+              <w:t>8</w:t>
             </w:r>
             <w:r>
               <w:rPr>
@@ -570,15 +638,16 @@
             </w:tabs>
             <w:rPr>
               <w:noProof/>
+              <w:lang w:eastAsia="zh-CN"/>
             </w:rPr>
           </w:pPr>
-          <w:hyperlink w:anchor="_Toc9278467" w:history="1">
+          <w:hyperlink w:anchor="_Toc9281553" w:history="1">
             <w:r>
               <w:rPr>
                 <w:rStyle w:val="Hyperlink"/>
                 <w:noProof/>
               </w:rPr>
-              <w:t>Windows</w:t>
+              <w:t>Audio</w:t>
             </w:r>
             <w:r>
               <w:rPr>
@@ -599,7 +668,7 @@
                 <w:noProof/>
                 <w:webHidden/>
               </w:rPr>
-              <w:instrText xml:space="preserve"> PAGEREF _Toc9278467 \h </w:instrText>
+              <w:instrText xml:space="preserve"> PAGEREF _Toc9281553 \h </w:instrText>
             </w:r>
             <w:r>
               <w:rPr>
@@ -619,7 +688,7 @@
                 <w:noProof/>
                 <w:webHidden/>
               </w:rPr>
-              <w:t>7</w:t>
+              <w:t>8</w:t>
             </w:r>
             <w:r>
               <w:rPr>
@@ -638,15 +707,16 @@
             </w:tabs>
             <w:rPr>
               <w:noProof/>
+              <w:lang w:eastAsia="zh-CN"/>
             </w:rPr>
           </w:pPr>
-          <w:hyperlink w:anchor="_Toc9278468" w:history="1">
+          <w:hyperlink w:anchor="_Toc9281554" w:history="1">
             <w:r>
               <w:rPr>
                 <w:rStyle w:val="Hyperlink"/>
                 <w:noProof/>
               </w:rPr>
-              <w:t>Mac</w:t>
+              <w:t>Video</w:t>
             </w:r>
             <w:r>
               <w:rPr>
@@ -667,7 +737,7 @@
                 <w:noProof/>
                 <w:webHidden/>
               </w:rPr>
-              <w:instrText xml:space="preserve"> PAGEREF _Toc9278468 \h </w:instrText>
+              <w:instrText xml:space="preserve"> PAGEREF _Toc9281554 \h </w:instrText>
             </w:r>
             <w:r>
               <w:rPr>
@@ -687,7 +757,145 @@
                 <w:noProof/>
                 <w:webHidden/>
               </w:rPr>
-              <w:t>7</w:t>
+              <w:t>8</w:t>
+            </w:r>
+            <w:r>
+              <w:rPr>
+                <w:noProof/>
+                <w:webHidden/>
+              </w:rPr>
+              <w:fldChar w:fldCharType="end"/>
+            </w:r>
+          </w:hyperlink>
+        </w:p>
+        <w:p>
+          <w:pPr>
+            <w:pStyle w:val="TOC2"/>
+            <w:tabs>
+              <w:tab w:val="right" w:leader="dot" w:pos="9350"/>
+            </w:tabs>
+            <w:rPr>
+              <w:noProof/>
+              <w:lang w:eastAsia="zh-CN"/>
+            </w:rPr>
+          </w:pPr>
+          <w:hyperlink w:anchor="_Toc9281555" w:history="1">
+            <w:r>
+              <w:rPr>
+                <w:rStyle w:val="Hyperlink"/>
+                <w:noProof/>
+              </w:rPr>
+              <w:t>Windows</w:t>
+            </w:r>
+            <w:r>
+              <w:rPr>
+                <w:noProof/>
+                <w:webHidden/>
+              </w:rPr>
+              <w:tab/>
+            </w:r>
+            <w:r>
+              <w:rPr>
+                <w:noProof/>
+                <w:webHidden/>
+              </w:rPr>
+              <w:fldChar w:fldCharType="begin"/>
+            </w:r>
+            <w:r>
+              <w:rPr>
+                <w:noProof/>
+                <w:webHidden/>
+              </w:rPr>
+              <w:instrText xml:space="preserve"> PAGEREF _Toc9281555 \h </w:instrText>
+            </w:r>
+            <w:r>
+              <w:rPr>
+                <w:noProof/>
+                <w:webHidden/>
+              </w:rPr>
+            </w:r>
+            <w:r>
+              <w:rPr>
+                <w:noProof/>
+                <w:webHidden/>
+              </w:rPr>
+              <w:fldChar w:fldCharType="separate"/>
+            </w:r>
+            <w:r>
+              <w:rPr>
+                <w:noProof/>
+                <w:webHidden/>
+              </w:rPr>
+              <w:t>8</w:t>
+            </w:r>
+            <w:r>
+              <w:rPr>
+                <w:noProof/>
+                <w:webHidden/>
+              </w:rPr>
+              <w:fldChar w:fldCharType="end"/>
+            </w:r>
+          </w:hyperlink>
+        </w:p>
+        <w:p>
+          <w:pPr>
+            <w:pStyle w:val="TOC2"/>
+            <w:tabs>
+              <w:tab w:val="right" w:leader="dot" w:pos="9350"/>
+            </w:tabs>
+            <w:rPr>
+              <w:noProof/>
+              <w:lang w:eastAsia="zh-CN"/>
+            </w:rPr>
+          </w:pPr>
+          <w:hyperlink w:anchor="_Toc9281556" w:history="1">
+            <w:r>
+              <w:rPr>
+                <w:rStyle w:val="Hyperlink"/>
+                <w:noProof/>
+              </w:rPr>
+              <w:t>MacOS</w:t>
+            </w:r>
+            <w:r>
+              <w:rPr>
+                <w:noProof/>
+                <w:webHidden/>
+              </w:rPr>
+              <w:tab/>
+            </w:r>
+            <w:r>
+              <w:rPr>
+                <w:noProof/>
+                <w:webHidden/>
+              </w:rPr>
+              <w:fldChar w:fldCharType="begin"/>
+            </w:r>
+            <w:r>
+              <w:rPr>
+                <w:noProof/>
+                <w:webHidden/>
+              </w:rPr>
+              <w:instrText xml:space="preserve"> PAGEREF _Toc9281556 \h </w:instrText>
+            </w:r>
+            <w:r>
+              <w:rPr>
+                <w:noProof/>
+                <w:webHidden/>
+              </w:rPr>
+            </w:r>
+            <w:r>
+              <w:rPr>
+                <w:noProof/>
+                <w:webHidden/>
+              </w:rPr>
+              <w:fldChar w:fldCharType="separate"/>
+            </w:r>
+            <w:r>
+              <w:rPr>
+                <w:noProof/>
+                <w:webHidden/>
+              </w:rPr>
+              <w:t>8</w:t>
             </w:r>
             <w:r>
               <w:rPr>
@@ -713,6 +921,10 @@
     <w:p/>
     <w:p/>
     <w:p/>
+    <w:p>
+      <w:bookmarkStart w:id="0" w:name="_GoBack"/>
+      <w:bookmarkEnd w:id="0"/>
+    </w:p>
     <w:p/>
     <w:p/>
     <w:p/>
@@ -729,28 +941,26 @@
     <w:p/>
     <w:p/>
     <w:p/>
+    <w:p>
+      <w:pPr>
+        <w:pStyle w:val="Heading1"/>
+      </w:pPr>
+      <w:bookmarkStart w:id="1" w:name="_Toc9281546"/>
+      <w:r>
+        <w:t>Windows</w:t>
+      </w:r>
+      <w:bookmarkEnd w:id="1"/>
+    </w:p>
     <w:p/>
     <w:p>
       <w:pPr>
-        <w:pStyle w:val="Heading1"/>
-      </w:pPr>
-      <w:bookmarkStart w:id="0" w:name="_Toc9278461"/>
-      <w:r>
-        <w:lastRenderedPageBreak/>
-        <w:t>Windows</w:t>
-      </w:r>
-      <w:bookmarkEnd w:id="0"/>
-    </w:p>
-    <w:p/>
-    <w:p>
-      <w:pPr>
         <w:pStyle w:val="Heading2"/>
       </w:pPr>
-      <w:bookmarkStart w:id="1" w:name="_Toc9278462"/>
+      <w:bookmarkStart w:id="2" w:name="_Toc9281547"/>
       <w:r>
         <w:t>Setting up Orion32</w:t>
       </w:r>
-      <w:bookmarkEnd w:id="1"/>
+      <w:bookmarkEnd w:id="2"/>
     </w:p>
     <w:p/>
     <w:p>
@@ -822,7 +1032,7 @@
           <w:noProof/>
         </w:rPr>
         <w:drawing>
-          <wp:inline distT="0" distB="0" distL="0" distR="0">
+          <wp:inline distT="0" distB="0" distL="0" distR="0" wp14:anchorId="1B03ADCE" wp14:editId="772F8708">
             <wp:extent cx="2143125" cy="409575"/>
             <wp:effectExtent l="0" t="0" r="9525" b="9525"/>
             <wp:docPr id="1" name="Picture 1" descr="https://puu.sh/Dv6Bl/71fba77ba4.png"/>
@@ -879,24 +1089,14 @@
       <w:r>
         <w:t xml:space="preserve">Figure </w:t>
       </w:r>
-      <w:r>
-        <w:fldChar w:fldCharType="begin"/>
-      </w:r>
-      <w:r>
-        <w:instrText xml:space="preserve"> SEQ Figure \* ARABIC </w:instrText>
-      </w:r>
-      <w:r>
-        <w:fldChar w:fldCharType="separate"/>
-      </w:r>
-      <w:r>
-        <w:rPr>
-          <w:noProof/>
-        </w:rPr>
-        <w:t>1</w:t>
-      </w:r>
-      <w:r>
-        <w:fldChar w:fldCharType="end"/>
-      </w:r>
+      <w:fldSimple w:instr=" SEQ Figure \* ARABIC ">
+        <w:r>
+          <w:rPr>
+            <w:noProof/>
+          </w:rPr>
+          <w:t>1</w:t>
+        </w:r>
+      </w:fldSimple>
       <w:r>
         <w:t xml:space="preserve"> Speaker icon in system tray</w:t>
       </w:r>
@@ -911,7 +1111,7 @@
           <w:noProof/>
         </w:rPr>
         <w:drawing>
-          <wp:inline distT="0" distB="0" distL="0" distR="0">
+          <wp:inline distT="0" distB="0" distL="0" distR="0" wp14:anchorId="755C3DE1" wp14:editId="6EBEEA3B">
             <wp:extent cx="2647950" cy="2076450"/>
             <wp:effectExtent l="0" t="0" r="0" b="0"/>
             <wp:docPr id="2" name="Picture 2" descr="https://puu.sh/Dv6CH/8dee535459.png"/>
@@ -968,24 +1168,14 @@
       <w:r>
         <w:t xml:space="preserve">Figure </w:t>
       </w:r>
-      <w:r>
-        <w:fldChar w:fldCharType="begin"/>
-      </w:r>
-      <w:r>
-        <w:instrText xml:space="preserve"> SEQ Figure \* ARABIC </w:instrText>
-      </w:r>
-      <w:r>
-        <w:fldChar w:fldCharType="separate"/>
-      </w:r>
-      <w:r>
-        <w:rPr>
-          <w:noProof/>
-        </w:rPr>
-        <w:t>2</w:t>
-      </w:r>
-      <w:r>
-        <w:fldChar w:fldCharType="end"/>
-      </w:r>
+      <w:fldSimple w:instr=" SEQ Figure \* ARABIC ">
+        <w:r>
+          <w:rPr>
+            <w:noProof/>
+          </w:rPr>
+          <w:t>2</w:t>
+        </w:r>
+      </w:fldSimple>
       <w:r>
         <w:t xml:space="preserve"> Right click speaker icon and select "Sounds"</w:t>
       </w:r>
@@ -1017,7 +1207,7 @@
           <w:noProof/>
         </w:rPr>
         <w:drawing>
-          <wp:inline distT="0" distB="0" distL="0" distR="0">
+          <wp:inline distT="0" distB="0" distL="0" distR="0" wp14:anchorId="2D2CBF43" wp14:editId="28B2417C">
             <wp:extent cx="2457450" cy="247650"/>
             <wp:effectExtent l="0" t="0" r="0" b="0"/>
             <wp:docPr id="3" name="Picture 3" descr="https://puu.sh/Dv6DG/c4588f28bf.png"/>
@@ -1074,34 +1264,16 @@
       <w:r>
         <w:t xml:space="preserve">Figure </w:t>
       </w:r>
-      <w:r>
-        <w:fldChar w:fldCharType="begin"/>
-      </w:r>
-      <w:r>
-        <w:instrText xml:space="preserve"> SEQ Figure \* ARABIC </w:instrText>
-      </w:r>
-      <w:r>
-        <w:fldChar w:fldCharType="separate"/>
-      </w:r>
-      <w:r>
-        <w:rPr>
-          <w:noProof/>
-        </w:rPr>
-        <w:t>3</w:t>
-      </w:r>
-      <w:r>
-        <w:fldChar w:fldCharType="end"/>
-      </w:r>
-      <w:r>
-        <w:t xml:space="preserve"> </w:t>
-      </w:r>
-      <w:proofErr w:type="gramStart"/>
-      <w:r>
-        <w:t>Select</w:t>
-      </w:r>
-      <w:proofErr w:type="gramEnd"/>
-      <w:r>
-        <w:t xml:space="preserve"> the "Playback" tab</w:t>
+      <w:fldSimple w:instr=" SEQ Figure \* ARABIC ">
+        <w:r>
+          <w:rPr>
+            <w:noProof/>
+          </w:rPr>
+          <w:t>3</w:t>
+        </w:r>
+      </w:fldSimple>
+      <w:r>
+        <w:t xml:space="preserve"> Select the "Playback" tab</w:t>
       </w:r>
     </w:p>
     <w:p>
@@ -1115,7 +1287,7 @@
         </w:rPr>
         <w:lastRenderedPageBreak/>
         <w:drawing>
-          <wp:inline distT="0" distB="0" distL="0" distR="0">
+          <wp:inline distT="0" distB="0" distL="0" distR="0" wp14:anchorId="59870B36" wp14:editId="2CC5F64D">
             <wp:extent cx="3344400" cy="3294000"/>
             <wp:effectExtent l="0" t="0" r="8890" b="1905"/>
             <wp:docPr id="4" name="Picture 4" descr="https://puu.sh/Dv6EP/d71228fbbd.png"/>
@@ -1172,24 +1344,14 @@
       <w:r>
         <w:t xml:space="preserve">Figure </w:t>
       </w:r>
-      <w:r>
-        <w:fldChar w:fldCharType="begin"/>
-      </w:r>
-      <w:r>
-        <w:instrText xml:space="preserve"> SEQ Figure \* ARABIC </w:instrText>
-      </w:r>
-      <w:r>
-        <w:fldChar w:fldCharType="separate"/>
-      </w:r>
-      <w:r>
-        <w:rPr>
-          <w:noProof/>
-        </w:rPr>
-        <w:t>4</w:t>
-      </w:r>
-      <w:r>
-        <w:fldChar w:fldCharType="end"/>
-      </w:r>
+      <w:fldSimple w:instr=" SEQ Figure \* ARABIC ">
+        <w:r>
+          <w:rPr>
+            <w:noProof/>
+          </w:rPr>
+          <w:t>4</w:t>
+        </w:r>
+      </w:fldSimple>
       <w:r>
         <w:t xml:space="preserve"> Set the Orion32 as default device</w:t>
       </w:r>
@@ -1221,7 +1383,7 @@
           <w:noProof/>
         </w:rPr>
         <w:drawing>
-          <wp:inline distT="0" distB="0" distL="0" distR="0">
+          <wp:inline distT="0" distB="0" distL="0" distR="0" wp14:anchorId="4186C017" wp14:editId="6983FD35">
             <wp:extent cx="3960000" cy="3258000"/>
             <wp:effectExtent l="0" t="0" r="2540" b="0"/>
             <wp:docPr id="5" name="Picture 5" descr="https://puu.sh/Dv6Xd/1c48028121.png"/>
@@ -1278,24 +1440,14 @@
       <w:r>
         <w:t xml:space="preserve">Figure </w:t>
       </w:r>
-      <w:r>
-        <w:fldChar w:fldCharType="begin"/>
-      </w:r>
-      <w:r>
-        <w:instrText xml:space="preserve"> SEQ Figure \* ARABIC </w:instrText>
-      </w:r>
-      <w:r>
-        <w:fldChar w:fldCharType="separate"/>
-      </w:r>
-      <w:r>
-        <w:rPr>
-          <w:noProof/>
-        </w:rPr>
-        <w:t>5</w:t>
-      </w:r>
-      <w:r>
-        <w:fldChar w:fldCharType="end"/>
-      </w:r>
+      <w:fldSimple w:instr=" SEQ Figure \* ARABIC ">
+        <w:r>
+          <w:rPr>
+            <w:noProof/>
+          </w:rPr>
+          <w:t>5</w:t>
+        </w:r>
+      </w:fldSimple>
       <w:r>
         <w:t xml:space="preserve"> Go to properties of Orion32</w:t>
       </w:r>
@@ -1310,7 +1462,7 @@
           <w:noProof/>
         </w:rPr>
         <w:drawing>
-          <wp:inline distT="0" distB="0" distL="0" distR="0">
+          <wp:inline distT="0" distB="0" distL="0" distR="0" wp14:anchorId="0795C5B4" wp14:editId="17CE5000">
             <wp:extent cx="2971800" cy="247650"/>
             <wp:effectExtent l="0" t="0" r="0" b="0"/>
             <wp:docPr id="6" name="Picture 6" descr="https://puu.sh/Dv6XU/0391bd3ff9.png"/>
@@ -1367,34 +1519,16 @@
       <w:r>
         <w:t xml:space="preserve">Figure </w:t>
       </w:r>
-      <w:r>
-        <w:fldChar w:fldCharType="begin"/>
-      </w:r>
-      <w:r>
-        <w:instrText xml:space="preserve"> SEQ Figure \* ARABIC </w:instrText>
-      </w:r>
-      <w:r>
-        <w:fldChar w:fldCharType="separate"/>
-      </w:r>
-      <w:r>
-        <w:rPr>
-          <w:noProof/>
-        </w:rPr>
-        <w:t>6</w:t>
-      </w:r>
-      <w:r>
-        <w:fldChar w:fldCharType="end"/>
-      </w:r>
-      <w:r>
-        <w:t xml:space="preserve"> </w:t>
-      </w:r>
-      <w:proofErr w:type="gramStart"/>
-      <w:r>
-        <w:t>Select</w:t>
-      </w:r>
-      <w:proofErr w:type="gramEnd"/>
-      <w:r>
-        <w:t xml:space="preserve"> the "Advanced" tab</w:t>
+      <w:fldSimple w:instr=" SEQ Figure \* ARABIC ">
+        <w:r>
+          <w:rPr>
+            <w:noProof/>
+          </w:rPr>
+          <w:t>6</w:t>
+        </w:r>
+      </w:fldSimple>
+      <w:r>
+        <w:t xml:space="preserve"> Select the "Advanced" tab</w:t>
       </w:r>
     </w:p>
     <w:p>
@@ -1424,7 +1558,7 @@
           <w:noProof/>
         </w:rPr>
         <w:drawing>
-          <wp:inline distT="0" distB="0" distL="0" distR="0">
+          <wp:inline distT="0" distB="0" distL="0" distR="0" wp14:anchorId="60DFE006" wp14:editId="07A21FB9">
             <wp:extent cx="3476625" cy="1857375"/>
             <wp:effectExtent l="0" t="0" r="9525" b="9525"/>
             <wp:docPr id="7" name="Picture 7" descr="https://puu.sh/Dv6Yh/5009a1b535.png"/>
@@ -1481,34 +1615,16 @@
       <w:r>
         <w:t xml:space="preserve">Figure </w:t>
       </w:r>
-      <w:r>
-        <w:fldChar w:fldCharType="begin"/>
-      </w:r>
-      <w:r>
-        <w:instrText xml:space="preserve"> SEQ Figure \* ARABIC </w:instrText>
-      </w:r>
-      <w:r>
-        <w:fldChar w:fldCharType="separate"/>
-      </w:r>
-      <w:r>
-        <w:rPr>
-          <w:noProof/>
-        </w:rPr>
-        <w:t>7</w:t>
-      </w:r>
-      <w:r>
-        <w:fldChar w:fldCharType="end"/>
-      </w:r>
-      <w:r>
-        <w:t xml:space="preserve"> </w:t>
-      </w:r>
-      <w:proofErr w:type="gramStart"/>
-      <w:r>
-        <w:t>Select</w:t>
-      </w:r>
-      <w:proofErr w:type="gramEnd"/>
-      <w:r>
-        <w:t xml:space="preserve"> the correct format</w:t>
+      <w:fldSimple w:instr=" SEQ Figure \* ARABIC ">
+        <w:r>
+          <w:rPr>
+            <w:noProof/>
+          </w:rPr>
+          <w:t>7</w:t>
+        </w:r>
+      </w:fldSimple>
+      <w:r>
+        <w:t xml:space="preserve"> Select the correct format</w:t>
       </w:r>
     </w:p>
     <w:p>
@@ -1521,7 +1637,7 @@
           <w:noProof/>
         </w:rPr>
         <w:drawing>
-          <wp:inline distT="0" distB="0" distL="0" distR="0">
+          <wp:inline distT="0" distB="0" distL="0" distR="0" wp14:anchorId="71A7B201" wp14:editId="4964BA3D">
             <wp:extent cx="3714750" cy="409575"/>
             <wp:effectExtent l="0" t="0" r="0" b="9525"/>
             <wp:docPr id="8" name="Picture 8" descr="https://puu.sh/Dv6YL/881d025a3d.png"/>
@@ -1578,34 +1694,16 @@
       <w:r>
         <w:t xml:space="preserve">Figure </w:t>
       </w:r>
-      <w:r>
-        <w:fldChar w:fldCharType="begin"/>
-      </w:r>
-      <w:r>
-        <w:instrText xml:space="preserve"> SEQ Figure \* ARABIC </w:instrText>
-      </w:r>
-      <w:r>
-        <w:fldChar w:fldCharType="separate"/>
-      </w:r>
-      <w:r>
-        <w:rPr>
-          <w:noProof/>
-        </w:rPr>
-        <w:t>8</w:t>
-      </w:r>
-      <w:r>
-        <w:fldChar w:fldCharType="end"/>
-      </w:r>
-      <w:r>
-        <w:t xml:space="preserve"> </w:t>
-      </w:r>
-      <w:proofErr w:type="gramStart"/>
-      <w:r>
-        <w:t>Make</w:t>
-      </w:r>
-      <w:proofErr w:type="gramEnd"/>
-      <w:r>
-        <w:t xml:space="preserve"> sure to apply the settings</w:t>
+      <w:fldSimple w:instr=" SEQ Figure \* ARABIC ">
+        <w:r>
+          <w:rPr>
+            <w:noProof/>
+          </w:rPr>
+          <w:t>8</w:t>
+        </w:r>
+      </w:fldSimple>
+      <w:r>
+        <w:t xml:space="preserve"> Make sure to apply the settings</w:t>
       </w:r>
     </w:p>
     <w:p>
@@ -1617,7 +1715,7 @@
       <w:pPr>
         <w:pStyle w:val="Heading2"/>
       </w:pPr>
-      <w:bookmarkStart w:id="2" w:name="_Toc9278463"/>
+      <w:bookmarkStart w:id="3" w:name="_Toc9281548"/>
       <w:r>
         <w:t xml:space="preserve">Using </w:t>
       </w:r>
@@ -1625,7 +1723,7 @@
       <w:r>
         <w:t>EmplaceAV</w:t>
       </w:r>
-      <w:bookmarkEnd w:id="2"/>
+      <w:bookmarkEnd w:id="3"/>
       <w:proofErr w:type="spellEnd"/>
     </w:p>
     <w:p/>
@@ -1649,7 +1747,7 @@
           <w:noProof/>
         </w:rPr>
         <w:drawing>
-          <wp:inline distT="0" distB="0" distL="0" distR="0">
+          <wp:inline distT="0" distB="0" distL="0" distR="0" wp14:anchorId="384982F6" wp14:editId="7731F82C">
             <wp:extent cx="4222800" cy="2764800"/>
             <wp:effectExtent l="0" t="0" r="6350" b="0"/>
             <wp:docPr id="10" name="Picture 10" descr="https://puu.sh/Dv713/00ad4e397f.png"/>
@@ -1706,34 +1804,16 @@
       <w:r>
         <w:t xml:space="preserve">Figure </w:t>
       </w:r>
-      <w:r>
-        <w:fldChar w:fldCharType="begin"/>
-      </w:r>
-      <w:r>
-        <w:instrText xml:space="preserve"> SEQ Figure \* ARABIC </w:instrText>
-      </w:r>
-      <w:r>
-        <w:fldChar w:fldCharType="separate"/>
-      </w:r>
-      <w:r>
-        <w:rPr>
-          <w:noProof/>
-        </w:rPr>
-        <w:t>9</w:t>
-      </w:r>
-      <w:r>
-        <w:fldChar w:fldCharType="end"/>
-      </w:r>
-      <w:r>
-        <w:t xml:space="preserve"> </w:t>
-      </w:r>
-      <w:proofErr w:type="gramStart"/>
-      <w:r>
-        <w:t>The</w:t>
-      </w:r>
-      <w:proofErr w:type="gramEnd"/>
-      <w:r>
-        <w:t xml:space="preserve"> media files go in the media folder in the root of the program</w:t>
+      <w:fldSimple w:instr=" SEQ Figure \* ARABIC ">
+        <w:r>
+          <w:rPr>
+            <w:noProof/>
+          </w:rPr>
+          <w:t>9</w:t>
+        </w:r>
+      </w:fldSimple>
+      <w:r>
+        <w:t xml:space="preserve"> The media files go in the media folder in the root of the program</w:t>
       </w:r>
     </w:p>
     <w:p>
@@ -1747,7 +1827,7 @@
         </w:rPr>
         <w:lastRenderedPageBreak/>
         <w:drawing>
-          <wp:inline distT="0" distB="0" distL="0" distR="0">
+          <wp:inline distT="0" distB="0" distL="0" distR="0" wp14:anchorId="530AA3E6" wp14:editId="5A3E8864">
             <wp:extent cx="3265200" cy="2595600"/>
             <wp:effectExtent l="0" t="0" r="0" b="0"/>
             <wp:docPr id="9" name="Picture 9" descr="https://puu.sh/Dv70v/fe223670e1.png"/>
@@ -1804,34 +1884,16 @@
       <w:r>
         <w:t xml:space="preserve">Figure </w:t>
       </w:r>
-      <w:r>
-        <w:fldChar w:fldCharType="begin"/>
-      </w:r>
-      <w:r>
-        <w:instrText xml:space="preserve"> SEQ Figure \* ARABIC </w:instrText>
-      </w:r>
-      <w:r>
-        <w:fldChar w:fldCharType="separate"/>
-      </w:r>
-      <w:r>
-        <w:rPr>
-          <w:noProof/>
-        </w:rPr>
-        <w:t>10</w:t>
-      </w:r>
-      <w:r>
-        <w:fldChar w:fldCharType="end"/>
-      </w:r>
-      <w:r>
-        <w:t xml:space="preserve"> </w:t>
-      </w:r>
-      <w:proofErr w:type="gramStart"/>
-      <w:r>
-        <w:t>Correctly</w:t>
-      </w:r>
-      <w:proofErr w:type="gramEnd"/>
-      <w:r>
-        <w:t xml:space="preserve"> name the sound and video files</w:t>
+      <w:fldSimple w:instr=" SEQ Figure \* ARABIC ">
+        <w:r>
+          <w:rPr>
+            <w:noProof/>
+          </w:rPr>
+          <w:t>10</w:t>
+        </w:r>
+      </w:fldSimple>
+      <w:r>
+        <w:t xml:space="preserve"> Correctly name the sound and video files</w:t>
       </w:r>
     </w:p>
     <w:p>
@@ -1861,7 +1923,7 @@
           <w:noProof/>
         </w:rPr>
         <w:drawing>
-          <wp:inline distT="0" distB="0" distL="0" distR="0">
+          <wp:inline distT="0" distB="0" distL="0" distR="0" wp14:anchorId="2C035C5D" wp14:editId="17FB352D">
             <wp:extent cx="2695575" cy="809625"/>
             <wp:effectExtent l="0" t="0" r="9525" b="9525"/>
             <wp:docPr id="11" name="Picture 11" descr="https://puu.sh/Dv72F/92593db5ae.png"/>
@@ -1918,34 +1980,16 @@
       <w:r>
         <w:t xml:space="preserve">Figure </w:t>
       </w:r>
-      <w:r>
-        <w:fldChar w:fldCharType="begin"/>
-      </w:r>
-      <w:r>
-        <w:instrText xml:space="preserve"> SEQ Figure \* ARABIC </w:instrText>
-      </w:r>
-      <w:r>
-        <w:fldChar w:fldCharType="separate"/>
-      </w:r>
-      <w:r>
-        <w:rPr>
-          <w:noProof/>
-        </w:rPr>
-        <w:t>11</w:t>
-      </w:r>
-      <w:r>
-        <w:fldChar w:fldCharType="end"/>
-      </w:r>
-      <w:r>
-        <w:t xml:space="preserve"> </w:t>
-      </w:r>
-      <w:proofErr w:type="gramStart"/>
-      <w:r>
-        <w:t>The</w:t>
-      </w:r>
-      <w:proofErr w:type="gramEnd"/>
-      <w:r>
-        <w:t xml:space="preserve"> </w:t>
+      <w:fldSimple w:instr=" SEQ Figure \* ARABIC ">
+        <w:r>
+          <w:rPr>
+            <w:noProof/>
+          </w:rPr>
+          <w:t>11</w:t>
+        </w:r>
+      </w:fldSimple>
+      <w:r>
+        <w:t xml:space="preserve"> The </w:t>
       </w:r>
       <w:proofErr w:type="spellStart"/>
       <w:r>
@@ -2019,7 +2063,7 @@
           <w:noProof/>
         </w:rPr>
         <w:drawing>
-          <wp:inline distT="0" distB="0" distL="0" distR="0">
+          <wp:inline distT="0" distB="0" distL="0" distR="0" wp14:anchorId="1B33CD93" wp14:editId="2D624C28">
             <wp:extent cx="4647600" cy="2430000"/>
             <wp:effectExtent l="0" t="0" r="635" b="8890"/>
             <wp:docPr id="12" name="Picture 12" descr="https://puu.sh/Dv73r/2c6fe115fe.png"/>
@@ -2076,57 +2120,327 @@
       <w:r>
         <w:t xml:space="preserve">Figure </w:t>
       </w:r>
-      <w:r>
-        <w:fldChar w:fldCharType="begin"/>
-      </w:r>
-      <w:r>
-        <w:instrText xml:space="preserve"> SEQ Figure \* ARABIC </w:instrText>
-      </w:r>
-      <w:r>
-        <w:fldChar w:fldCharType="separate"/>
-      </w:r>
-      <w:r>
+      <w:fldSimple w:instr=" SEQ Figure \* ARABIC ">
+        <w:r>
+          <w:rPr>
+            <w:noProof/>
+          </w:rPr>
+          <w:t>12</w:t>
+        </w:r>
+      </w:fldSimple>
+      <w:r>
+        <w:t xml:space="preserve"> Click the x on the console to close the application</w:t>
+      </w:r>
+    </w:p>
+    <w:p/>
+    <w:p/>
+    <w:p>
+      <w:pPr>
+        <w:pStyle w:val="Heading1"/>
+      </w:pPr>
+      <w:bookmarkStart w:id="4" w:name="_Toc9281549"/>
+      <w:r>
+        <w:t>MacOS</w:t>
+      </w:r>
+      <w:bookmarkEnd w:id="4"/>
+    </w:p>
+    <w:p/>
+    <w:p>
+      <w:pPr>
+        <w:pStyle w:val="Heading2"/>
+      </w:pPr>
+      <w:bookmarkStart w:id="5" w:name="_Toc9281550"/>
+      <w:r>
+        <w:t>Setting up Orion32</w:t>
+      </w:r>
+      <w:bookmarkEnd w:id="5"/>
+    </w:p>
+    <w:p/>
+    <w:p>
+      <w:pPr>
+        <w:pStyle w:val="ListParagraph"/>
+        <w:numPr>
+          <w:ilvl w:val="0"/>
+          <w:numId w:val="8"/>
+        </w:numPr>
+      </w:pPr>
+      <w:r>
+        <w:t xml:space="preserve">Install the Orion32 drivers from </w:t>
+      </w:r>
+      <w:hyperlink r:id="rId19" w:history="1">
+        <w:r>
+          <w:rPr>
+            <w:rStyle w:val="Hyperlink"/>
+          </w:rPr>
+          <w:t>https://support.antelopeaudio.com/support/solutions/articles/42000017482-orion32-download-section</w:t>
+        </w:r>
+      </w:hyperlink>
+    </w:p>
+    <w:p>
+      <w:pPr>
+        <w:pStyle w:val="ListParagraph"/>
+      </w:pPr>
+    </w:p>
+    <w:p>
+      <w:pPr>
+        <w:pStyle w:val="ListParagraph"/>
+        <w:numPr>
+          <w:ilvl w:val="0"/>
+          <w:numId w:val="8"/>
+        </w:numPr>
+      </w:pPr>
+      <w:r>
+        <w:t>Plug the Orion32 to the computer through a USB connection</w:t>
+      </w:r>
+    </w:p>
+    <w:p>
+      <w:pPr>
+        <w:pStyle w:val="ListParagraph"/>
         <w:rPr>
-          <w:noProof/>
+          <w:b/>
         </w:rPr>
-        <w:t>12</w:t>
-      </w:r>
-      <w:r>
-        <w:fldChar w:fldCharType="end"/>
-      </w:r>
-      <w:r>
-        <w:t xml:space="preserve"> </w:t>
+      </w:pPr>
+      <w:r>
+        <w:rPr>
+          <w:b/>
+        </w:rPr>
+        <w:t>NOTE: A system restart may be required as the Orion32 may not be recognized on connection</w:t>
+      </w:r>
+    </w:p>
+    <w:p>
+      <w:pPr>
+        <w:pStyle w:val="ListParagraph"/>
+      </w:pPr>
+    </w:p>
+    <w:p>
+      <w:pPr>
+        <w:pStyle w:val="ListParagraph"/>
+        <w:numPr>
+          <w:ilvl w:val="0"/>
+          <w:numId w:val="8"/>
+        </w:numPr>
+      </w:pPr>
+      <w:r>
+        <w:t>Click on the speaker icon on the top right corner of screen</w:t>
+      </w:r>
+    </w:p>
+    <w:p>
+      <w:pPr>
+        <w:pStyle w:val="ListParagraph"/>
+      </w:pPr>
+      <w:r>
+        <w:t>INSERT SCREENSHOT OF THE CLICKED ICON</w:t>
+      </w:r>
+    </w:p>
+    <w:p>
+      <w:pPr>
+        <w:pStyle w:val="ListParagraph"/>
+      </w:pPr>
+    </w:p>
+    <w:p>
+      <w:pPr>
+        <w:pStyle w:val="ListParagraph"/>
+        <w:numPr>
+          <w:ilvl w:val="0"/>
+          <w:numId w:val="8"/>
+        </w:numPr>
+      </w:pPr>
+      <w:r>
+        <w:t>Select the output device with a name containing ‘Orion32’</w:t>
+      </w:r>
+    </w:p>
+    <w:p>
+      <w:pPr>
+        <w:pStyle w:val="Heading2"/>
+      </w:pPr>
+      <w:bookmarkStart w:id="6" w:name="_Toc9281551"/>
+      <w:r>
+        <w:t xml:space="preserve">Using </w:t>
+      </w:r>
+      <w:proofErr w:type="spellStart"/>
+      <w:r>
+        <w:t>EmplaceAV</w:t>
+      </w:r>
+      <w:bookmarkEnd w:id="6"/>
+      <w:proofErr w:type="spellEnd"/>
+    </w:p>
+    <w:p/>
+    <w:p>
+      <w:pPr>
+        <w:pStyle w:val="ListParagraph"/>
+        <w:keepNext/>
+        <w:numPr>
+          <w:ilvl w:val="0"/>
+          <w:numId w:val="9"/>
+        </w:numPr>
+      </w:pPr>
+      <w:r>
+        <w:t xml:space="preserve">Name the audio files 1.wav to 32.wav in order of which channel/speaker they’re associated </w:t>
       </w:r>
       <w:proofErr w:type="gramStart"/>
       <w:r>
-        <w:t>Click</w:t>
+        <w:t>with, and</w:t>
       </w:r>
       <w:proofErr w:type="gramEnd"/>
       <w:r>
-        <w:t xml:space="preserve"> the x on the console to close the application</w:t>
-      </w:r>
+        <w:t xml:space="preserve"> name the video file video.mp4. Place all the media content inside the media folder</w:t>
+      </w:r>
+    </w:p>
+    <w:p>
+      <w:pPr>
+        <w:pStyle w:val="ListParagraph"/>
+        <w:keepNext/>
+      </w:pPr>
+    </w:p>
+    <w:p>
+      <w:pPr>
+        <w:pStyle w:val="ListParagraph"/>
+        <w:keepNext/>
+      </w:pPr>
+      <w:r>
+        <w:t>INSERT NEW SCREENSHOT SHOWING THE MEDIA FOLDER FROM EXE DIRECTORY</w:t>
+      </w:r>
+    </w:p>
+    <w:p>
+      <w:r>
+        <w:tab/>
+        <w:t>INSERT NEW SCREENSHOT SHOWING THE MEDIA FILES IN THE MEDIA DIRECTORY</w:t>
+      </w:r>
+    </w:p>
+    <w:p>
+      <w:pPr>
+        <w:pStyle w:val="ListParagraph"/>
+        <w:numPr>
+          <w:ilvl w:val="0"/>
+          <w:numId w:val="9"/>
+        </w:numPr>
+      </w:pPr>
+      <w:r>
+        <w:t>Double click EmplaceAV.exe to open the playback menu</w:t>
+      </w:r>
+    </w:p>
+    <w:p>
+      <w:pPr>
+        <w:pStyle w:val="ListParagraph"/>
+      </w:pPr>
+    </w:p>
+    <w:p>
+      <w:pPr>
+        <w:pStyle w:val="ListParagraph"/>
+      </w:pPr>
+      <w:r>
+        <w:t>INSERT NEW SCREENSHOT SHOWING THE INITIAL GUI WHEN APP IS FIRST LAUNCHED</w:t>
+      </w:r>
+    </w:p>
+    <w:p>
+      <w:pPr>
+        <w:pStyle w:val="ListParagraph"/>
+      </w:pPr>
+    </w:p>
+    <w:p>
+      <w:pPr>
+        <w:pStyle w:val="ListParagraph"/>
+        <w:numPr>
+          <w:ilvl w:val="1"/>
+          <w:numId w:val="9"/>
+        </w:numPr>
+      </w:pPr>
+      <w:r>
+        <w:t xml:space="preserve">Adjust the playback volume by clicking the </w:t>
+      </w:r>
+      <w:proofErr w:type="gramStart"/>
+      <w:r>
+        <w:t>plus(</w:t>
+      </w:r>
+      <w:proofErr w:type="gramEnd"/>
+      <w:r>
+        <w:t>+) and minus(-) buttons</w:t>
+      </w:r>
+    </w:p>
+    <w:p>
+      <w:pPr>
+        <w:pStyle w:val="ListParagraph"/>
+        <w:numPr>
+          <w:ilvl w:val="1"/>
+          <w:numId w:val="9"/>
+        </w:numPr>
+      </w:pPr>
+      <w:r>
+        <w:t>Drag the menu to whichever screen designated for video playback</w:t>
+      </w:r>
+    </w:p>
+    <w:p>
+      <w:pPr>
+        <w:pStyle w:val="ListParagraph"/>
+        <w:numPr>
+          <w:ilvl w:val="1"/>
+          <w:numId w:val="9"/>
+        </w:numPr>
+      </w:pPr>
+      <w:r>
+        <w:t>Click the play button to start full screen playback</w:t>
+      </w:r>
+    </w:p>
+    <w:p>
+      <w:pPr>
+        <w:pStyle w:val="ListParagraph"/>
+      </w:pPr>
+    </w:p>
+    <w:p>
+      <w:pPr>
+        <w:pStyle w:val="ListParagraph"/>
+        <w:numPr>
+          <w:ilvl w:val="0"/>
+          <w:numId w:val="9"/>
+        </w:numPr>
+      </w:pPr>
+      <w:r>
+        <w:t>To close the application, click the x button for the console</w:t>
+      </w:r>
+    </w:p>
+    <w:p>
+      <w:pPr>
+        <w:pStyle w:val="ListParagraph"/>
+      </w:pPr>
+    </w:p>
+    <w:p>
+      <w:pPr>
+        <w:pStyle w:val="ListParagraph"/>
+      </w:pPr>
+      <w:r>
+        <w:t>INSERT MAC TERMINAL TO SHOW THE X BUTTON TO CLOSE APP</w:t>
+      </w:r>
+    </w:p>
+    <w:p>
+      <w:r>
+        <w:br w:type="page"/>
+      </w:r>
+    </w:p>
+    <w:p>
+      <w:pPr>
+        <w:pStyle w:val="ListParagraph"/>
+      </w:pPr>
     </w:p>
     <w:p>
       <w:pPr>
         <w:pStyle w:val="Heading1"/>
       </w:pPr>
-      <w:bookmarkStart w:id="3" w:name="_Toc9278464"/>
-      <w:r>
-        <w:lastRenderedPageBreak/>
+      <w:bookmarkStart w:id="7" w:name="_Toc9281552"/>
+      <w:r>
         <w:t>Usage Constraints and Limitations</w:t>
       </w:r>
-      <w:bookmarkEnd w:id="3"/>
+      <w:bookmarkEnd w:id="7"/>
     </w:p>
     <w:p/>
     <w:p>
       <w:pPr>
         <w:pStyle w:val="Heading2"/>
       </w:pPr>
-      <w:bookmarkStart w:id="4" w:name="_Toc9278465"/>
+      <w:bookmarkStart w:id="8" w:name="_Toc9281553"/>
       <w:r>
         <w:t>Audio</w:t>
       </w:r>
-      <w:bookmarkEnd w:id="4"/>
+      <w:bookmarkEnd w:id="8"/>
     </w:p>
     <w:p>
       <w:pPr>
@@ -2169,23 +2483,11 @@
       <w:pPr>
         <w:pStyle w:val="Heading2"/>
       </w:pPr>
-      <w:bookmarkStart w:id="5" w:name="_Toc9278466"/>
+      <w:bookmarkStart w:id="9" w:name="_Toc9281554"/>
       <w:r>
         <w:t>Video</w:t>
       </w:r>
-      <w:bookmarkEnd w:id="5"/>
-    </w:p>
-    <w:p/>
-    <w:p/>
-    <w:p>
-      <w:pPr>
-        <w:pStyle w:val="Heading2"/>
-      </w:pPr>
-      <w:bookmarkStart w:id="6" w:name="_Toc9278467"/>
-      <w:r>
-        <w:t>Windows</w:t>
-      </w:r>
-      <w:bookmarkEnd w:id="6"/>
+      <w:bookmarkEnd w:id="9"/>
     </w:p>
     <w:p>
       <w:pPr>
@@ -2196,8 +2498,19 @@
         </w:numPr>
       </w:pPr>
       <w:r>
-        <w:t>The device needs to be configured to have the same sample rate as the audio or else there will be no sound, by default this is 44100 Hz</w:t>
-      </w:r>
+        <w:t>The video file can be any commonly used video formats. mov and mp4 formats are highly recommended for usage.</w:t>
+      </w:r>
+    </w:p>
+    <w:p/>
+    <w:p>
+      <w:pPr>
+        <w:pStyle w:val="Heading2"/>
+      </w:pPr>
+      <w:bookmarkStart w:id="10" w:name="_Toc9281555"/>
+      <w:r>
+        <w:t>Windows</w:t>
+      </w:r>
+      <w:bookmarkEnd w:id="10"/>
     </w:p>
     <w:p>
       <w:pPr>
@@ -2208,24 +2521,50 @@
         </w:numPr>
       </w:pPr>
       <w:r>
+        <w:t>The device needs to be configured to have the same sample rate as the audio or else there will be no sound, by default this is 44100 Hz</w:t>
+      </w:r>
+    </w:p>
+    <w:p>
+      <w:pPr>
+        <w:pStyle w:val="ListParagraph"/>
+        <w:numPr>
+          <w:ilvl w:val="0"/>
+          <w:numId w:val="3"/>
+        </w:numPr>
+      </w:pPr>
+      <w:r>
         <w:t>There are some devices that have issues with connecting to the Orion32 over USB. If connecting the Orion32 gives you a resource error, please contact the manufacturer or look up possible solutions as this is an issues between the device and the USB controller</w:t>
       </w:r>
-      <w:bookmarkStart w:id="7" w:name="_GoBack"/>
-      <w:bookmarkEnd w:id="7"/>
     </w:p>
     <w:p/>
     <w:p>
       <w:pPr>
         <w:pStyle w:val="Heading2"/>
       </w:pPr>
-      <w:bookmarkStart w:id="8" w:name="_Toc9278468"/>
+      <w:bookmarkStart w:id="11" w:name="_Toc9281556"/>
       <w:r>
         <w:t>Mac</w:t>
       </w:r>
-      <w:bookmarkEnd w:id="8"/>
-    </w:p>
-    <w:p/>
-    <w:p/>
+      <w:r>
+        <w:t>OS</w:t>
+      </w:r>
+      <w:bookmarkEnd w:id="11"/>
+    </w:p>
+    <w:p>
+      <w:pPr>
+        <w:pStyle w:val="ListParagraph"/>
+        <w:numPr>
+          <w:ilvl w:val="0"/>
+          <w:numId w:val="3"/>
+        </w:numPr>
+      </w:pPr>
+      <w:r>
+        <w:t xml:space="preserve">The Orion32 device may not be detected by the Mac machine. If the device is not present in the list of output devices in “Sound Configuration”, </w:t>
+      </w:r>
+      <w:r>
+        <w:t>make sure the device is connected, and restart your machine.</w:t>
+      </w:r>
+    </w:p>
     <w:sectPr>
       <w:pgSz w:w="12240" w:h="15840"/>
       <w:pgMar w:top="1440" w:right="1440" w:bottom="1440" w:left="1440" w:header="708" w:footer="708" w:gutter="0"/>
@@ -2237,8 +2576,266 @@
 </file>
 
 <file path=word/numbering.xml><?xml version="1.0" encoding="utf-8"?>
-<w:numbering xmlns:wpc="http://schemas.microsoft.com/office/word/2010/wordprocessingCanvas" xmlns:mc="http://schemas.openxmlformats.org/markup-compatibility/2006" xmlns:o="urn:schemas-microsoft-com:office:office" xmlns:r="http://schemas.openxmlformats.org/officeDocument/2006/relationships" xmlns:m="http://schemas.openxmlformats.org/officeDocument/2006/math" xmlns:v="urn:schemas-microsoft-com:vml" xmlns:wp14="http://schemas.microsoft.com/office/word/2010/wordprocessingDrawing" xmlns:wp="http://schemas.openxmlformats.org/drawingml/2006/wordprocessingDrawing" xmlns:w10="urn:schemas-microsoft-com:office:word" xmlns:w="http://schemas.openxmlformats.org/wordprocessingml/2006/main" xmlns:w14="http://schemas.microsoft.com/office/word/2010/wordml" xmlns:w15="http://schemas.microsoft.com/office/word/2012/wordml" xmlns:wpg="http://schemas.microsoft.com/office/word/2010/wordprocessingGroup" xmlns:wpi="http://schemas.microsoft.com/office/word/2010/wordprocessingInk" xmlns:wne="http://schemas.microsoft.com/office/word/2006/wordml" xmlns:wps="http://schemas.microsoft.com/office/word/2010/wordprocessingShape" mc:Ignorable="w14 w15 wp14">
+<w:numbering xmlns:wpc="http://schemas.microsoft.com/office/word/2010/wordprocessingCanvas" xmlns:cx="http://schemas.microsoft.com/office/drawing/2014/chartex" xmlns:cx1="http://schemas.microsoft.com/office/drawing/2015/9/8/chartex" xmlns:cx2="http://schemas.microsoft.com/office/drawing/2015/10/21/chartex" xmlns:cx3="http://schemas.microsoft.com/office/drawing/2016/5/9/chartex" xmlns:cx4="http://schemas.microsoft.com/office/drawing/2016/5/10/chartex" xmlns:cx5="http://schemas.microsoft.com/office/drawing/2016/5/11/chartex" xmlns:cx6="http://schemas.microsoft.com/office/drawing/2016/5/12/chartex" xmlns:cx7="http://schemas.microsoft.com/office/drawing/2016/5/13/chartex" xmlns:cx8="http://schemas.microsoft.com/office/drawing/2016/5/14/chartex" xmlns:mc="http://schemas.openxmlformats.org/markup-compatibility/2006" xmlns:aink="http://schemas.microsoft.com/office/drawing/2016/ink" xmlns:am3d="http://schemas.microsoft.com/office/drawing/2017/model3d" xmlns:o="urn:schemas-microsoft-com:office:office" xmlns:r="http://schemas.openxmlformats.org/officeDocument/2006/relationships" xmlns:m="http://schemas.openxmlformats.org/officeDocument/2006/math" xmlns:v="urn:schemas-microsoft-com:vml" xmlns:wp14="http://schemas.microsoft.com/office/word/2010/wordprocessingDrawing" xmlns:wp="http://schemas.openxmlformats.org/drawingml/2006/wordprocessingDrawing" xmlns:w10="urn:schemas-microsoft-com:office:word" xmlns:w="http://schemas.openxmlformats.org/wordprocessingml/2006/main" xmlns:w14="http://schemas.microsoft.com/office/word/2010/wordml" xmlns:w15="http://schemas.microsoft.com/office/word/2012/wordml" xmlns:w16cid="http://schemas.microsoft.com/office/word/2016/wordml/cid" xmlns:w16se="http://schemas.microsoft.com/office/word/2015/wordml/symex" xmlns:wpg="http://schemas.microsoft.com/office/word/2010/wordprocessingGroup" xmlns:wpi="http://schemas.microsoft.com/office/word/2010/wordprocessingInk" xmlns:wne="http://schemas.microsoft.com/office/word/2006/wordml" xmlns:wps="http://schemas.microsoft.com/office/word/2010/wordprocessingShape" mc:Ignorable="w14 w15 w16se w16cid wp14">
   <w:abstractNum w:abstractNumId="0" w15:restartNumberingAfterBreak="0">
+    <w:nsid w:val="03057518"/>
+    <w:multiLevelType w:val="hybridMultilevel"/>
+    <w:tmpl w:val="EE5CBE9E"/>
+    <w:lvl w:ilvl="0" w:tplc="1009000F">
+      <w:start w:val="1"/>
+      <w:numFmt w:val="decimal"/>
+      <w:lvlText w:val="%1."/>
+      <w:lvlJc w:val="left"/>
+      <w:pPr>
+        <w:ind w:left="1440" w:hanging="360"/>
+      </w:pPr>
+    </w:lvl>
+    <w:lvl w:ilvl="1" w:tplc="10090019" w:tentative="1">
+      <w:start w:val="1"/>
+      <w:numFmt w:val="lowerLetter"/>
+      <w:lvlText w:val="%2."/>
+      <w:lvlJc w:val="left"/>
+      <w:pPr>
+        <w:ind w:left="2160" w:hanging="360"/>
+      </w:pPr>
+    </w:lvl>
+    <w:lvl w:ilvl="2" w:tplc="1009001B" w:tentative="1">
+      <w:start w:val="1"/>
+      <w:numFmt w:val="lowerRoman"/>
+      <w:lvlText w:val="%3."/>
+      <w:lvlJc w:val="right"/>
+      <w:pPr>
+        <w:ind w:left="2880" w:hanging="180"/>
+      </w:pPr>
+    </w:lvl>
+    <w:lvl w:ilvl="3" w:tplc="1009000F" w:tentative="1">
+      <w:start w:val="1"/>
+      <w:numFmt w:val="decimal"/>
+      <w:lvlText w:val="%4."/>
+      <w:lvlJc w:val="left"/>
+      <w:pPr>
+        <w:ind w:left="3600" w:hanging="360"/>
+      </w:pPr>
+    </w:lvl>
+    <w:lvl w:ilvl="4" w:tplc="10090019" w:tentative="1">
+      <w:start w:val="1"/>
+      <w:numFmt w:val="lowerLetter"/>
+      <w:lvlText w:val="%5."/>
+      <w:lvlJc w:val="left"/>
+      <w:pPr>
+        <w:ind w:left="4320" w:hanging="360"/>
+      </w:pPr>
+    </w:lvl>
+    <w:lvl w:ilvl="5" w:tplc="1009001B" w:tentative="1">
+      <w:start w:val="1"/>
+      <w:numFmt w:val="lowerRoman"/>
+      <w:lvlText w:val="%6."/>
+      <w:lvlJc w:val="right"/>
+      <w:pPr>
+        <w:ind w:left="5040" w:hanging="180"/>
+      </w:pPr>
+    </w:lvl>
+    <w:lvl w:ilvl="6" w:tplc="1009000F" w:tentative="1">
+      <w:start w:val="1"/>
+      <w:numFmt w:val="decimal"/>
+      <w:lvlText w:val="%7."/>
+      <w:lvlJc w:val="left"/>
+      <w:pPr>
+        <w:ind w:left="5760" w:hanging="360"/>
+      </w:pPr>
+    </w:lvl>
+    <w:lvl w:ilvl="7" w:tplc="10090019" w:tentative="1">
+      <w:start w:val="1"/>
+      <w:numFmt w:val="lowerLetter"/>
+      <w:lvlText w:val="%8."/>
+      <w:lvlJc w:val="left"/>
+      <w:pPr>
+        <w:ind w:left="6480" w:hanging="360"/>
+      </w:pPr>
+    </w:lvl>
+    <w:lvl w:ilvl="8" w:tplc="1009001B" w:tentative="1">
+      <w:start w:val="1"/>
+      <w:numFmt w:val="lowerRoman"/>
+      <w:lvlText w:val="%9."/>
+      <w:lvlJc w:val="right"/>
+      <w:pPr>
+        <w:ind w:left="7200" w:hanging="180"/>
+      </w:pPr>
+    </w:lvl>
+  </w:abstractNum>
+  <w:abstractNum w:abstractNumId="1" w15:restartNumberingAfterBreak="0">
+    <w:nsid w:val="09577483"/>
+    <w:multiLevelType w:val="multilevel"/>
+    <w:tmpl w:val="1009001D"/>
+    <w:lvl w:ilvl="0">
+      <w:start w:val="1"/>
+      <w:numFmt w:val="decimal"/>
+      <w:lvlText w:val="%1)"/>
+      <w:lvlJc w:val="left"/>
+      <w:pPr>
+        <w:ind w:left="360" w:hanging="360"/>
+      </w:pPr>
+    </w:lvl>
+    <w:lvl w:ilvl="1">
+      <w:start w:val="1"/>
+      <w:numFmt w:val="lowerLetter"/>
+      <w:lvlText w:val="%2)"/>
+      <w:lvlJc w:val="left"/>
+      <w:pPr>
+        <w:ind w:left="720" w:hanging="360"/>
+      </w:pPr>
+    </w:lvl>
+    <w:lvl w:ilvl="2">
+      <w:start w:val="1"/>
+      <w:numFmt w:val="lowerRoman"/>
+      <w:lvlText w:val="%3)"/>
+      <w:lvlJc w:val="left"/>
+      <w:pPr>
+        <w:ind w:left="1080" w:hanging="360"/>
+      </w:pPr>
+    </w:lvl>
+    <w:lvl w:ilvl="3">
+      <w:start w:val="1"/>
+      <w:numFmt w:val="decimal"/>
+      <w:lvlText w:val="(%4)"/>
+      <w:lvlJc w:val="left"/>
+      <w:pPr>
+        <w:ind w:left="1440" w:hanging="360"/>
+      </w:pPr>
+    </w:lvl>
+    <w:lvl w:ilvl="4">
+      <w:start w:val="1"/>
+      <w:numFmt w:val="lowerLetter"/>
+      <w:lvlText w:val="(%5)"/>
+      <w:lvlJc w:val="left"/>
+      <w:pPr>
+        <w:ind w:left="1800" w:hanging="360"/>
+      </w:pPr>
+    </w:lvl>
+    <w:lvl w:ilvl="5">
+      <w:start w:val="1"/>
+      <w:numFmt w:val="lowerRoman"/>
+      <w:lvlText w:val="(%6)"/>
+      <w:lvlJc w:val="left"/>
+      <w:pPr>
+        <w:ind w:left="2160" w:hanging="360"/>
+      </w:pPr>
+    </w:lvl>
+    <w:lvl w:ilvl="6">
+      <w:start w:val="1"/>
+      <w:numFmt w:val="decimal"/>
+      <w:lvlText w:val="%7."/>
+      <w:lvlJc w:val="left"/>
+      <w:pPr>
+        <w:ind w:left="2520" w:hanging="360"/>
+      </w:pPr>
+    </w:lvl>
+    <w:lvl w:ilvl="7">
+      <w:start w:val="1"/>
+      <w:numFmt w:val="lowerLetter"/>
+      <w:lvlText w:val="%8."/>
+      <w:lvlJc w:val="left"/>
+      <w:pPr>
+        <w:ind w:left="2880" w:hanging="360"/>
+      </w:pPr>
+    </w:lvl>
+    <w:lvl w:ilvl="8">
+      <w:start w:val="1"/>
+      <w:numFmt w:val="lowerRoman"/>
+      <w:lvlText w:val="%9."/>
+      <w:lvlJc w:val="left"/>
+      <w:pPr>
+        <w:ind w:left="3240" w:hanging="360"/>
+      </w:pPr>
+    </w:lvl>
+  </w:abstractNum>
+  <w:abstractNum w:abstractNumId="2" w15:restartNumberingAfterBreak="0">
+    <w:nsid w:val="0B614896"/>
+    <w:multiLevelType w:val="multilevel"/>
+    <w:tmpl w:val="1009001D"/>
+    <w:lvl w:ilvl="0">
+      <w:start w:val="1"/>
+      <w:numFmt w:val="decimal"/>
+      <w:lvlText w:val="%1)"/>
+      <w:lvlJc w:val="left"/>
+      <w:pPr>
+        <w:ind w:left="360" w:hanging="360"/>
+      </w:pPr>
+    </w:lvl>
+    <w:lvl w:ilvl="1">
+      <w:start w:val="1"/>
+      <w:numFmt w:val="lowerLetter"/>
+      <w:lvlText w:val="%2)"/>
+      <w:lvlJc w:val="left"/>
+      <w:pPr>
+        <w:ind w:left="720" w:hanging="360"/>
+      </w:pPr>
+    </w:lvl>
+    <w:lvl w:ilvl="2">
+      <w:start w:val="1"/>
+      <w:numFmt w:val="lowerRoman"/>
+      <w:lvlText w:val="%3)"/>
+      <w:lvlJc w:val="left"/>
+      <w:pPr>
+        <w:ind w:left="1080" w:hanging="360"/>
+      </w:pPr>
+    </w:lvl>
+    <w:lvl w:ilvl="3">
+      <w:start w:val="1"/>
+      <w:numFmt w:val="decimal"/>
+      <w:lvlText w:val="(%4)"/>
+      <w:lvlJc w:val="left"/>
+      <w:pPr>
+        <w:ind w:left="1440" w:hanging="360"/>
+      </w:pPr>
+    </w:lvl>
+    <w:lvl w:ilvl="4">
+      <w:start w:val="1"/>
+      <w:numFmt w:val="lowerLetter"/>
+      <w:lvlText w:val="(%5)"/>
+      <w:lvlJc w:val="left"/>
+      <w:pPr>
+        <w:ind w:left="1800" w:hanging="360"/>
+      </w:pPr>
+    </w:lvl>
+    <w:lvl w:ilvl="5">
+      <w:start w:val="1"/>
+      <w:numFmt w:val="lowerRoman"/>
+      <w:lvlText w:val="(%6)"/>
+      <w:lvlJc w:val="left"/>
+      <w:pPr>
+        <w:ind w:left="2160" w:hanging="360"/>
+      </w:pPr>
+    </w:lvl>
+    <w:lvl w:ilvl="6">
+      <w:start w:val="1"/>
+      <w:numFmt w:val="decimal"/>
+      <w:lvlText w:val="%7."/>
+      <w:lvlJc w:val="left"/>
+      <w:pPr>
+        <w:ind w:left="2520" w:hanging="360"/>
+      </w:pPr>
+    </w:lvl>
+    <w:lvl w:ilvl="7">
+      <w:start w:val="1"/>
+      <w:numFmt w:val="lowerLetter"/>
+      <w:lvlText w:val="%8."/>
+      <w:lvlJc w:val="left"/>
+      <w:pPr>
+        <w:ind w:left="2880" w:hanging="360"/>
+      </w:pPr>
+    </w:lvl>
+    <w:lvl w:ilvl="8">
+      <w:start w:val="1"/>
+      <w:numFmt w:val="lowerRoman"/>
+      <w:lvlText w:val="%9."/>
+      <w:lvlJc w:val="left"/>
+      <w:pPr>
+        <w:ind w:left="3240" w:hanging="360"/>
+      </w:pPr>
+    </w:lvl>
+  </w:abstractNum>
+  <w:abstractNum w:abstractNumId="3" w15:restartNumberingAfterBreak="0">
     <w:nsid w:val="1CD838A1"/>
     <w:multiLevelType w:val="hybridMultilevel"/>
     <w:tmpl w:val="61964BC4"/>
@@ -2327,7 +2924,360 @@
       </w:pPr>
     </w:lvl>
   </w:abstractNum>
-  <w:abstractNum w:abstractNumId="1" w15:restartNumberingAfterBreak="0">
+  <w:abstractNum w:abstractNumId="4" w15:restartNumberingAfterBreak="0">
+    <w:nsid w:val="2D13007A"/>
+    <w:multiLevelType w:val="hybridMultilevel"/>
+    <w:tmpl w:val="78143894"/>
+    <w:lvl w:ilvl="0" w:tplc="10090011">
+      <w:start w:val="1"/>
+      <w:numFmt w:val="decimal"/>
+      <w:lvlText w:val="%1)"/>
+      <w:lvlJc w:val="left"/>
+      <w:pPr>
+        <w:ind w:left="720" w:hanging="360"/>
+      </w:pPr>
+      <w:rPr>
+        <w:rFonts w:hint="default"/>
+      </w:rPr>
+    </w:lvl>
+    <w:lvl w:ilvl="1" w:tplc="10090019">
+      <w:start w:val="1"/>
+      <w:numFmt w:val="lowerLetter"/>
+      <w:lvlText w:val="%2."/>
+      <w:lvlJc w:val="left"/>
+      <w:pPr>
+        <w:ind w:left="1440" w:hanging="360"/>
+      </w:pPr>
+    </w:lvl>
+    <w:lvl w:ilvl="2" w:tplc="1009001B" w:tentative="1">
+      <w:start w:val="1"/>
+      <w:numFmt w:val="lowerRoman"/>
+      <w:lvlText w:val="%3."/>
+      <w:lvlJc w:val="right"/>
+      <w:pPr>
+        <w:ind w:left="2160" w:hanging="180"/>
+      </w:pPr>
+    </w:lvl>
+    <w:lvl w:ilvl="3" w:tplc="1009000F" w:tentative="1">
+      <w:start w:val="1"/>
+      <w:numFmt w:val="decimal"/>
+      <w:lvlText w:val="%4."/>
+      <w:lvlJc w:val="left"/>
+      <w:pPr>
+        <w:ind w:left="2880" w:hanging="360"/>
+      </w:pPr>
+    </w:lvl>
+    <w:lvl w:ilvl="4" w:tplc="10090019" w:tentative="1">
+      <w:start w:val="1"/>
+      <w:numFmt w:val="lowerLetter"/>
+      <w:lvlText w:val="%5."/>
+      <w:lvlJc w:val="left"/>
+      <w:pPr>
+        <w:ind w:left="3600" w:hanging="360"/>
+      </w:pPr>
+    </w:lvl>
+    <w:lvl w:ilvl="5" w:tplc="1009001B" w:tentative="1">
+      <w:start w:val="1"/>
+      <w:numFmt w:val="lowerRoman"/>
+      <w:lvlText w:val="%6."/>
+      <w:lvlJc w:val="right"/>
+      <w:pPr>
+        <w:ind w:left="4320" w:hanging="180"/>
+      </w:pPr>
+    </w:lvl>
+    <w:lvl w:ilvl="6" w:tplc="1009000F" w:tentative="1">
+      <w:start w:val="1"/>
+      <w:numFmt w:val="decimal"/>
+      <w:lvlText w:val="%7."/>
+      <w:lvlJc w:val="left"/>
+      <w:pPr>
+        <w:ind w:left="5040" w:hanging="360"/>
+      </w:pPr>
+    </w:lvl>
+    <w:lvl w:ilvl="7" w:tplc="10090019" w:tentative="1">
+      <w:start w:val="1"/>
+      <w:numFmt w:val="lowerLetter"/>
+      <w:lvlText w:val="%8."/>
+      <w:lvlJc w:val="left"/>
+      <w:pPr>
+        <w:ind w:left="5760" w:hanging="360"/>
+      </w:pPr>
+    </w:lvl>
+    <w:lvl w:ilvl="8" w:tplc="1009001B" w:tentative="1">
+      <w:start w:val="1"/>
+      <w:numFmt w:val="lowerRoman"/>
+      <w:lvlText w:val="%9."/>
+      <w:lvlJc w:val="right"/>
+      <w:pPr>
+        <w:ind w:left="6480" w:hanging="180"/>
+      </w:pPr>
+    </w:lvl>
+  </w:abstractNum>
+  <w:abstractNum w:abstractNumId="5" w15:restartNumberingAfterBreak="0">
+    <w:nsid w:val="34DE76C9"/>
+    <w:multiLevelType w:val="hybridMultilevel"/>
+    <w:tmpl w:val="4B985F24"/>
+    <w:lvl w:ilvl="0" w:tplc="10090011">
+      <w:start w:val="1"/>
+      <w:numFmt w:val="decimal"/>
+      <w:lvlText w:val="%1)"/>
+      <w:lvlJc w:val="left"/>
+      <w:pPr>
+        <w:ind w:left="720" w:hanging="360"/>
+      </w:pPr>
+      <w:rPr>
+        <w:rFonts w:hint="default"/>
+      </w:rPr>
+    </w:lvl>
+    <w:lvl w:ilvl="1" w:tplc="10090019">
+      <w:start w:val="1"/>
+      <w:numFmt w:val="lowerLetter"/>
+      <w:lvlText w:val="%2."/>
+      <w:lvlJc w:val="left"/>
+      <w:pPr>
+        <w:ind w:left="1440" w:hanging="360"/>
+      </w:pPr>
+    </w:lvl>
+    <w:lvl w:ilvl="2" w:tplc="1009001B" w:tentative="1">
+      <w:start w:val="1"/>
+      <w:numFmt w:val="lowerRoman"/>
+      <w:lvlText w:val="%3."/>
+      <w:lvlJc w:val="right"/>
+      <w:pPr>
+        <w:ind w:left="2160" w:hanging="180"/>
+      </w:pPr>
+    </w:lvl>
+    <w:lvl w:ilvl="3" w:tplc="1009000F" w:tentative="1">
+      <w:start w:val="1"/>
+      <w:numFmt w:val="decimal"/>
+      <w:lvlText w:val="%4."/>
+      <w:lvlJc w:val="left"/>
+      <w:pPr>
+        <w:ind w:left="2880" w:hanging="360"/>
+      </w:pPr>
+    </w:lvl>
+    <w:lvl w:ilvl="4" w:tplc="10090019" w:tentative="1">
+      <w:start w:val="1"/>
+      <w:numFmt w:val="lowerLetter"/>
+      <w:lvlText w:val="%5."/>
+      <w:lvlJc w:val="left"/>
+      <w:pPr>
+        <w:ind w:left="3600" w:hanging="360"/>
+      </w:pPr>
+    </w:lvl>
+    <w:lvl w:ilvl="5" w:tplc="1009001B" w:tentative="1">
+      <w:start w:val="1"/>
+      <w:numFmt w:val="lowerRoman"/>
+      <w:lvlText w:val="%6."/>
+      <w:lvlJc w:val="right"/>
+      <w:pPr>
+        <w:ind w:left="4320" w:hanging="180"/>
+      </w:pPr>
+    </w:lvl>
+    <w:lvl w:ilvl="6" w:tplc="1009000F" w:tentative="1">
+      <w:start w:val="1"/>
+      <w:numFmt w:val="decimal"/>
+      <w:lvlText w:val="%7."/>
+      <w:lvlJc w:val="left"/>
+      <w:pPr>
+        <w:ind w:left="5040" w:hanging="360"/>
+      </w:pPr>
+    </w:lvl>
+    <w:lvl w:ilvl="7" w:tplc="10090019" w:tentative="1">
+      <w:start w:val="1"/>
+      <w:numFmt w:val="lowerLetter"/>
+      <w:lvlText w:val="%8."/>
+      <w:lvlJc w:val="left"/>
+      <w:pPr>
+        <w:ind w:left="5760" w:hanging="360"/>
+      </w:pPr>
+    </w:lvl>
+    <w:lvl w:ilvl="8" w:tplc="1009001B" w:tentative="1">
+      <w:start w:val="1"/>
+      <w:numFmt w:val="lowerRoman"/>
+      <w:lvlText w:val="%9."/>
+      <w:lvlJc w:val="right"/>
+      <w:pPr>
+        <w:ind w:left="6480" w:hanging="180"/>
+      </w:pPr>
+    </w:lvl>
+  </w:abstractNum>
+  <w:abstractNum w:abstractNumId="6" w15:restartNumberingAfterBreak="0">
+    <w:nsid w:val="3FF14BA7"/>
+    <w:multiLevelType w:val="multilevel"/>
+    <w:tmpl w:val="1009001D"/>
+    <w:lvl w:ilvl="0">
+      <w:start w:val="1"/>
+      <w:numFmt w:val="decimal"/>
+      <w:lvlText w:val="%1)"/>
+      <w:lvlJc w:val="left"/>
+      <w:pPr>
+        <w:ind w:left="360" w:hanging="360"/>
+      </w:pPr>
+    </w:lvl>
+    <w:lvl w:ilvl="1">
+      <w:start w:val="1"/>
+      <w:numFmt w:val="lowerLetter"/>
+      <w:lvlText w:val="%2)"/>
+      <w:lvlJc w:val="left"/>
+      <w:pPr>
+        <w:ind w:left="720" w:hanging="360"/>
+      </w:pPr>
+    </w:lvl>
+    <w:lvl w:ilvl="2">
+      <w:start w:val="1"/>
+      <w:numFmt w:val="lowerRoman"/>
+      <w:lvlText w:val="%3)"/>
+      <w:lvlJc w:val="left"/>
+      <w:pPr>
+        <w:ind w:left="1080" w:hanging="360"/>
+      </w:pPr>
+    </w:lvl>
+    <w:lvl w:ilvl="3">
+      <w:start w:val="1"/>
+      <w:numFmt w:val="decimal"/>
+      <w:lvlText w:val="(%4)"/>
+      <w:lvlJc w:val="left"/>
+      <w:pPr>
+        <w:ind w:left="1440" w:hanging="360"/>
+      </w:pPr>
+    </w:lvl>
+    <w:lvl w:ilvl="4">
+      <w:start w:val="1"/>
+      <w:numFmt w:val="lowerLetter"/>
+      <w:lvlText w:val="(%5)"/>
+      <w:lvlJc w:val="left"/>
+      <w:pPr>
+        <w:ind w:left="1800" w:hanging="360"/>
+      </w:pPr>
+    </w:lvl>
+    <w:lvl w:ilvl="5">
+      <w:start w:val="1"/>
+      <w:numFmt w:val="lowerRoman"/>
+      <w:lvlText w:val="(%6)"/>
+      <w:lvlJc w:val="left"/>
+      <w:pPr>
+        <w:ind w:left="2160" w:hanging="360"/>
+      </w:pPr>
+    </w:lvl>
+    <w:lvl w:ilvl="6">
+      <w:start w:val="1"/>
+      <w:numFmt w:val="decimal"/>
+      <w:lvlText w:val="%7."/>
+      <w:lvlJc w:val="left"/>
+      <w:pPr>
+        <w:ind w:left="2520" w:hanging="360"/>
+      </w:pPr>
+    </w:lvl>
+    <w:lvl w:ilvl="7">
+      <w:start w:val="1"/>
+      <w:numFmt w:val="lowerLetter"/>
+      <w:lvlText w:val="%8."/>
+      <w:lvlJc w:val="left"/>
+      <w:pPr>
+        <w:ind w:left="2880" w:hanging="360"/>
+      </w:pPr>
+    </w:lvl>
+    <w:lvl w:ilvl="8">
+      <w:start w:val="1"/>
+      <w:numFmt w:val="lowerRoman"/>
+      <w:lvlText w:val="%9."/>
+      <w:lvlJc w:val="left"/>
+      <w:pPr>
+        <w:ind w:left="3240" w:hanging="360"/>
+      </w:pPr>
+    </w:lvl>
+  </w:abstractNum>
+  <w:abstractNum w:abstractNumId="7" w15:restartNumberingAfterBreak="0">
+    <w:nsid w:val="5F1F0575"/>
+    <w:multiLevelType w:val="hybridMultilevel"/>
+    <w:tmpl w:val="61964BC4"/>
+    <w:lvl w:ilvl="0" w:tplc="10090011">
+      <w:start w:val="1"/>
+      <w:numFmt w:val="decimal"/>
+      <w:lvlText w:val="%1)"/>
+      <w:lvlJc w:val="left"/>
+      <w:pPr>
+        <w:ind w:left="720" w:hanging="360"/>
+      </w:pPr>
+      <w:rPr>
+        <w:rFonts w:hint="default"/>
+      </w:rPr>
+    </w:lvl>
+    <w:lvl w:ilvl="1" w:tplc="10090019">
+      <w:start w:val="1"/>
+      <w:numFmt w:val="lowerLetter"/>
+      <w:lvlText w:val="%2."/>
+      <w:lvlJc w:val="left"/>
+      <w:pPr>
+        <w:ind w:left="1440" w:hanging="360"/>
+      </w:pPr>
+    </w:lvl>
+    <w:lvl w:ilvl="2" w:tplc="1009001B" w:tentative="1">
+      <w:start w:val="1"/>
+      <w:numFmt w:val="lowerRoman"/>
+      <w:lvlText w:val="%3."/>
+      <w:lvlJc w:val="right"/>
+      <w:pPr>
+        <w:ind w:left="2160" w:hanging="180"/>
+      </w:pPr>
+    </w:lvl>
+    <w:lvl w:ilvl="3" w:tplc="1009000F" w:tentative="1">
+      <w:start w:val="1"/>
+      <w:numFmt w:val="decimal"/>
+      <w:lvlText w:val="%4."/>
+      <w:lvlJc w:val="left"/>
+      <w:pPr>
+        <w:ind w:left="2880" w:hanging="360"/>
+      </w:pPr>
+    </w:lvl>
+    <w:lvl w:ilvl="4" w:tplc="10090019" w:tentative="1">
+      <w:start w:val="1"/>
+      <w:numFmt w:val="lowerLetter"/>
+      <w:lvlText w:val="%5."/>
+      <w:lvlJc w:val="left"/>
+      <w:pPr>
+        <w:ind w:left="3600" w:hanging="360"/>
+      </w:pPr>
+    </w:lvl>
+    <w:lvl w:ilvl="5" w:tplc="1009001B" w:tentative="1">
+      <w:start w:val="1"/>
+      <w:numFmt w:val="lowerRoman"/>
+      <w:lvlText w:val="%6."/>
+      <w:lvlJc w:val="right"/>
+      <w:pPr>
+        <w:ind w:left="4320" w:hanging="180"/>
+      </w:pPr>
+    </w:lvl>
+    <w:lvl w:ilvl="6" w:tplc="1009000F" w:tentative="1">
+      <w:start w:val="1"/>
+      <w:numFmt w:val="decimal"/>
+      <w:lvlText w:val="%7."/>
+      <w:lvlJc w:val="left"/>
+      <w:pPr>
+        <w:ind w:left="5040" w:hanging="360"/>
+      </w:pPr>
+    </w:lvl>
+    <w:lvl w:ilvl="7" w:tplc="10090019" w:tentative="1">
+      <w:start w:val="1"/>
+      <w:numFmt w:val="lowerLetter"/>
+      <w:lvlText w:val="%8."/>
+      <w:lvlJc w:val="left"/>
+      <w:pPr>
+        <w:ind w:left="5760" w:hanging="360"/>
+      </w:pPr>
+    </w:lvl>
+    <w:lvl w:ilvl="8" w:tplc="1009001B" w:tentative="1">
+      <w:start w:val="1"/>
+      <w:numFmt w:val="lowerRoman"/>
+      <w:lvlText w:val="%9."/>
+      <w:lvlJc w:val="right"/>
+      <w:pPr>
+        <w:ind w:left="6480" w:hanging="180"/>
+      </w:pPr>
+    </w:lvl>
+  </w:abstractNum>
+  <w:abstractNum w:abstractNumId="8" w15:restartNumberingAfterBreak="0">
     <w:nsid w:val="6BBC5B58"/>
     <w:multiLevelType w:val="hybridMultilevel"/>
     <w:tmpl w:val="8D2C4FD2"/>
@@ -2440,7 +3390,7 @@
       </w:rPr>
     </w:lvl>
   </w:abstractNum>
-  <w:abstractNum w:abstractNumId="2" w15:restartNumberingAfterBreak="0">
+  <w:abstractNum w:abstractNumId="9" w15:restartNumberingAfterBreak="0">
     <w:nsid w:val="7CFE66F5"/>
     <w:multiLevelType w:val="hybridMultilevel"/>
     <w:tmpl w:val="78143894"/>
@@ -2530,19 +3480,40 @@
     </w:lvl>
   </w:abstractNum>
   <w:num w:numId="1">
+    <w:abstractNumId w:val="9"/>
+  </w:num>
+  <w:num w:numId="2">
+    <w:abstractNumId w:val="3"/>
+  </w:num>
+  <w:num w:numId="3">
+    <w:abstractNumId w:val="8"/>
+  </w:num>
+  <w:num w:numId="4">
     <w:abstractNumId w:val="2"/>
   </w:num>
-  <w:num w:numId="2">
+  <w:num w:numId="5">
+    <w:abstractNumId w:val="6"/>
+  </w:num>
+  <w:num w:numId="6">
+    <w:abstractNumId w:val="1"/>
+  </w:num>
+  <w:num w:numId="7">
+    <w:abstractNumId w:val="4"/>
+  </w:num>
+  <w:num w:numId="8">
+    <w:abstractNumId w:val="5"/>
+  </w:num>
+  <w:num w:numId="9">
+    <w:abstractNumId w:val="7"/>
+  </w:num>
+  <w:num w:numId="10">
     <w:abstractNumId w:val="0"/>
-  </w:num>
-  <w:num w:numId="3">
-    <w:abstractNumId w:val="1"/>
   </w:num>
 </w:numbering>
 </file>
 
 <file path=word/styles.xml><?xml version="1.0" encoding="utf-8"?>
-<w:styles xmlns:mc="http://schemas.openxmlformats.org/markup-compatibility/2006" xmlns:r="http://schemas.openxmlformats.org/officeDocument/2006/relationships" xmlns:w="http://schemas.openxmlformats.org/wordprocessingml/2006/main" xmlns:w14="http://schemas.microsoft.com/office/word/2010/wordml" xmlns:w15="http://schemas.microsoft.com/office/word/2012/wordml" mc:Ignorable="w14 w15">
+<w:styles xmlns:mc="http://schemas.openxmlformats.org/markup-compatibility/2006" xmlns:r="http://schemas.openxmlformats.org/officeDocument/2006/relationships" xmlns:w="http://schemas.openxmlformats.org/wordprocessingml/2006/main" xmlns:w14="http://schemas.microsoft.com/office/word/2010/wordml" xmlns:w15="http://schemas.microsoft.com/office/word/2012/wordml" xmlns:w16cid="http://schemas.microsoft.com/office/word/2016/wordml/cid" xmlns:w16se="http://schemas.microsoft.com/office/word/2015/wordml/symex" mc:Ignorable="w14 w15 w16se w16cid">
   <w:docDefaults>
     <w:rPrDefault>
       <w:rPr>
@@ -2558,7 +3529,7 @@
       </w:pPr>
     </w:pPrDefault>
   </w:docDefaults>
-  <w:latentStyles w:defLockedState="0" w:defUIPriority="99" w:defSemiHidden="0" w:defUnhideWhenUsed="0" w:defQFormat="0" w:count="371">
+  <w:latentStyles w:defLockedState="0" w:defUIPriority="99" w:defSemiHidden="0" w:defUnhideWhenUsed="0" w:defQFormat="0" w:count="376">
     <w:lsdException w:name="Normal" w:uiPriority="0" w:qFormat="1"/>
     <w:lsdException w:name="heading 1" w:uiPriority="9" w:qFormat="1"/>
     <w:lsdException w:name="heading 2" w:semiHidden="1" w:uiPriority="9" w:unhideWhenUsed="1" w:qFormat="1"/>
@@ -2930,6 +3901,11 @@
     <w:lsdException w:name="List Table 5 Dark Accent 6" w:uiPriority="50"/>
     <w:lsdException w:name="List Table 6 Colorful Accent 6" w:uiPriority="51"/>
     <w:lsdException w:name="List Table 7 Colorful Accent 6" w:uiPriority="52"/>
+    <w:lsdException w:name="Mention" w:semiHidden="1" w:unhideWhenUsed="1"/>
+    <w:lsdException w:name="Smart Hyperlink" w:semiHidden="1" w:unhideWhenUsed="1"/>
+    <w:lsdException w:name="Hashtag" w:semiHidden="1" w:unhideWhenUsed="1"/>
+    <w:lsdException w:name="Unresolved Mention" w:semiHidden="1" w:unhideWhenUsed="1"/>
+    <w:lsdException w:name="Smart Link" w:semiHidden="1" w:unhideWhenUsed="1"/>
   </w:latentStyles>
   <w:style w:type="paragraph" w:default="1" w:styleId="Normal">
     <w:name w:val="Normal"/>
@@ -3094,8 +4070,11 @@
     <w:autoRedefine/>
     <w:uiPriority w:val="39"/>
     <w:unhideWhenUsed/>
-    <w:rsid w:val="00B87F4A"/>
+    <w:rsid w:val="003B2824"/>
     <w:pPr>
+      <w:tabs>
+        <w:tab w:val="right" w:leader="dot" w:pos="9350"/>
+      </w:tabs>
       <w:spacing w:after="100"/>
     </w:pPr>
   </w:style>
@@ -3111,6 +4090,18 @@
       <w:spacing w:after="100"/>
       <w:ind w:left="220"/>
     </w:pPr>
+  </w:style>
+  <w:style w:type="character" w:styleId="FollowedHyperlink">
+    <w:name w:val="FollowedHyperlink"/>
+    <w:basedOn w:val="DefaultParagraphFont"/>
+    <w:uiPriority w:val="99"/>
+    <w:semiHidden/>
+    <w:unhideWhenUsed/>
+    <w:rsid w:val="00FB400D"/>
+    <w:rPr>
+      <w:color w:val="954F72" w:themeColor="followedHyperlink"/>
+      <w:u w:val="single"/>
+    </w:rPr>
   </w:style>
 </w:styles>
 </file>
@@ -3381,7 +4372,7 @@
 </file>
 
 <file path=customXml/itemProps1.xml><?xml version="1.0" encoding="utf-8"?>
-<ds:datastoreItem xmlns:ds="http://schemas.openxmlformats.org/officeDocument/2006/customXml" ds:itemID="{E8B985A6-F2F7-4F27-9FD6-25263877BC19}">
+<ds:datastoreItem xmlns:ds="http://schemas.openxmlformats.org/officeDocument/2006/customXml" ds:itemID="{A320EE14-0956-43D7-A53C-49486D86718B}">
   <ds:schemaRefs>
     <ds:schemaRef ds:uri="http://schemas.openxmlformats.org/officeDocument/2006/bibliography"/>
   </ds:schemaRefs>

</xml_diff>